<commit_message>
some error message work and index link
</commit_message>
<xml_diff>
--- a/FEU1reporttemplate_projexam1.docx
+++ b/FEU1reporttemplate_projexam1.docx
@@ -1,6 +1,6 @@
 
 <file path=word/document.xml><?xml version="1.0" encoding="utf-8"?>
-<w:document xmlns:wpc="http://schemas.microsoft.com/office/word/2010/wordprocessingCanvas" xmlns:mc="http://schemas.openxmlformats.org/markup-compatibility/2006" xmlns:o="urn:schemas-microsoft-com:office:office" xmlns:r="http://schemas.openxmlformats.org/officeDocument/2006/relationships" xmlns:m="http://schemas.openxmlformats.org/officeDocument/2006/math" xmlns:v="urn:schemas-microsoft-com:vml" xmlns:wp14="http://schemas.microsoft.com/office/word/2010/wordprocessingDrawing" xmlns:wp="http://schemas.openxmlformats.org/drawingml/2006/wordprocessingDrawing" xmlns:w10="urn:schemas-microsoft-com:office:word" xmlns:w="http://schemas.openxmlformats.org/wordprocessingml/2006/main" xmlns:w14="http://schemas.microsoft.com/office/word/2010/wordml" xmlns:w15="http://schemas.microsoft.com/office/word/2012/wordml" xmlns:wpg="http://schemas.microsoft.com/office/word/2010/wordprocessingGroup" xmlns:wpi="http://schemas.microsoft.com/office/word/2010/wordprocessingInk" xmlns:wne="http://schemas.microsoft.com/office/word/2006/wordml" xmlns:wps="http://schemas.microsoft.com/office/word/2010/wordprocessingShape" mc:Ignorable="w14 w15 wp14">
+<w:document xmlns:wpc="http://schemas.microsoft.com/office/word/2010/wordprocessingCanvas" xmlns:cx="http://schemas.microsoft.com/office/drawing/2014/chartex" xmlns:cx1="http://schemas.microsoft.com/office/drawing/2015/9/8/chartex" xmlns:cx2="http://schemas.microsoft.com/office/drawing/2015/10/21/chartex" xmlns:cx3="http://schemas.microsoft.com/office/drawing/2016/5/9/chartex" xmlns:cx4="http://schemas.microsoft.com/office/drawing/2016/5/10/chartex" xmlns:cx5="http://schemas.microsoft.com/office/drawing/2016/5/11/chartex" xmlns:cx6="http://schemas.microsoft.com/office/drawing/2016/5/12/chartex" xmlns:cx7="http://schemas.microsoft.com/office/drawing/2016/5/13/chartex" xmlns:cx8="http://schemas.microsoft.com/office/drawing/2016/5/14/chartex" xmlns:mc="http://schemas.openxmlformats.org/markup-compatibility/2006" xmlns:aink="http://schemas.microsoft.com/office/drawing/2016/ink" xmlns:am3d="http://schemas.microsoft.com/office/drawing/2017/model3d" xmlns:o="urn:schemas-microsoft-com:office:office" xmlns:oel="http://schemas.microsoft.com/office/2019/extlst" xmlns:r="http://schemas.openxmlformats.org/officeDocument/2006/relationships" xmlns:m="http://schemas.openxmlformats.org/officeDocument/2006/math" xmlns:v="urn:schemas-microsoft-com:vml" xmlns:wp14="http://schemas.microsoft.com/office/word/2010/wordprocessingDrawing" xmlns:wp="http://schemas.openxmlformats.org/drawingml/2006/wordprocessingDrawing" xmlns:w10="urn:schemas-microsoft-com:office:word" xmlns:w="http://schemas.openxmlformats.org/wordprocessingml/2006/main" xmlns:w14="http://schemas.microsoft.com/office/word/2010/wordml" xmlns:w15="http://schemas.microsoft.com/office/word/2012/wordml" xmlns:w16cex="http://schemas.microsoft.com/office/word/2018/wordml/cex" xmlns:w16cid="http://schemas.microsoft.com/office/word/2016/wordml/cid" xmlns:w16="http://schemas.microsoft.com/office/word/2018/wordml" xmlns:w16du="http://schemas.microsoft.com/office/word/2023/wordml/word16du" xmlns:w16sdtdh="http://schemas.microsoft.com/office/word/2020/wordml/sdtdatahash" xmlns:w16se="http://schemas.microsoft.com/office/word/2015/wordml/symex" xmlns:wpg="http://schemas.microsoft.com/office/word/2010/wordprocessingGroup" xmlns:wpi="http://schemas.microsoft.com/office/word/2010/wordprocessingInk" xmlns:wne="http://schemas.microsoft.com/office/word/2006/wordml" xmlns:wps="http://schemas.microsoft.com/office/word/2010/wordprocessingShape" mc:Ignorable="w14 w15 w16se w16cid w16 w16cex w16sdtdh wp14">
   <w:body>
     <w:p>
       <w:r>
@@ -9,7 +9,7 @@
           <w:lang w:val="en-US"/>
         </w:rPr>
         <w:drawing>
-          <wp:anchor distT="0" distB="0" distL="114300" distR="114300" simplePos="0" relativeHeight="251660288" behindDoc="1" locked="0" layoutInCell="1" allowOverlap="1">
+          <wp:anchor distT="0" distB="0" distL="114300" distR="114300" simplePos="0" relativeHeight="251660288" behindDoc="1" locked="0" layoutInCell="1" allowOverlap="1" wp14:anchorId="447AB611" wp14:editId="447AB612">
             <wp:simplePos x="0" y="0"/>
             <wp:positionH relativeFrom="margin">
               <wp:posOffset>-1060450</wp:posOffset>
@@ -104,8 +104,6 @@
         </w:rPr>
         <w:t xml:space="preserve"> Exam</w:t>
       </w:r>
-      <w:bookmarkStart w:id="0" w:name="_GoBack"/>
-      <w:bookmarkEnd w:id="0"/>
       <w:r>
         <w:rPr>
           <w:sz w:val="72"/>
@@ -178,7 +176,7 @@
           <w:lang w:val="en-US"/>
         </w:rPr>
         <w:drawing>
-          <wp:anchor distT="0" distB="0" distL="114300" distR="114300" simplePos="0" relativeHeight="251659264" behindDoc="1" locked="0" layoutInCell="1" allowOverlap="1">
+          <wp:anchor distT="0" distB="0" distL="114300" distR="114300" simplePos="0" relativeHeight="251659264" behindDoc="1" locked="0" layoutInCell="1" allowOverlap="1" wp14:anchorId="447AB613" wp14:editId="447AB614">
             <wp:simplePos x="0" y="0"/>
             <wp:positionH relativeFrom="column">
               <wp:posOffset>-914400</wp:posOffset>
@@ -721,6 +719,7 @@
         </w:numPr>
         <w:rPr>
           <w:noProof/>
+          <w:lang w:val="en-US"/>
         </w:rPr>
       </w:pPr>
     </w:p>
@@ -736,7 +735,7 @@
 </file>
 
 <file path=word/endnotes.xml><?xml version="1.0" encoding="utf-8"?>
-<w:endnotes xmlns:wpc="http://schemas.microsoft.com/office/word/2010/wordprocessingCanvas" xmlns:mc="http://schemas.openxmlformats.org/markup-compatibility/2006" xmlns:o="urn:schemas-microsoft-com:office:office" xmlns:r="http://schemas.openxmlformats.org/officeDocument/2006/relationships" xmlns:m="http://schemas.openxmlformats.org/officeDocument/2006/math" xmlns:v="urn:schemas-microsoft-com:vml" xmlns:wp14="http://schemas.microsoft.com/office/word/2010/wordprocessingDrawing" xmlns:wp="http://schemas.openxmlformats.org/drawingml/2006/wordprocessingDrawing" xmlns:w10="urn:schemas-microsoft-com:office:word" xmlns:w="http://schemas.openxmlformats.org/wordprocessingml/2006/main" xmlns:w14="http://schemas.microsoft.com/office/word/2010/wordml" xmlns:w15="http://schemas.microsoft.com/office/word/2012/wordml" xmlns:wpg="http://schemas.microsoft.com/office/word/2010/wordprocessingGroup" xmlns:wpi="http://schemas.microsoft.com/office/word/2010/wordprocessingInk" xmlns:wne="http://schemas.microsoft.com/office/word/2006/wordml" xmlns:wps="http://schemas.microsoft.com/office/word/2010/wordprocessingShape" mc:Ignorable="w14 w15 wp14">
+<w:endnotes xmlns:wpc="http://schemas.microsoft.com/office/word/2010/wordprocessingCanvas" xmlns:cx="http://schemas.microsoft.com/office/drawing/2014/chartex" xmlns:cx1="http://schemas.microsoft.com/office/drawing/2015/9/8/chartex" xmlns:cx2="http://schemas.microsoft.com/office/drawing/2015/10/21/chartex" xmlns:cx3="http://schemas.microsoft.com/office/drawing/2016/5/9/chartex" xmlns:cx4="http://schemas.microsoft.com/office/drawing/2016/5/10/chartex" xmlns:cx5="http://schemas.microsoft.com/office/drawing/2016/5/11/chartex" xmlns:cx6="http://schemas.microsoft.com/office/drawing/2016/5/12/chartex" xmlns:cx7="http://schemas.microsoft.com/office/drawing/2016/5/13/chartex" xmlns:cx8="http://schemas.microsoft.com/office/drawing/2016/5/14/chartex" xmlns:mc="http://schemas.openxmlformats.org/markup-compatibility/2006" xmlns:aink="http://schemas.microsoft.com/office/drawing/2016/ink" xmlns:am3d="http://schemas.microsoft.com/office/drawing/2017/model3d" xmlns:o="urn:schemas-microsoft-com:office:office" xmlns:oel="http://schemas.microsoft.com/office/2019/extlst" xmlns:r="http://schemas.openxmlformats.org/officeDocument/2006/relationships" xmlns:m="http://schemas.openxmlformats.org/officeDocument/2006/math" xmlns:v="urn:schemas-microsoft-com:vml" xmlns:wp14="http://schemas.microsoft.com/office/word/2010/wordprocessingDrawing" xmlns:wp="http://schemas.openxmlformats.org/drawingml/2006/wordprocessingDrawing" xmlns:w10="urn:schemas-microsoft-com:office:word" xmlns:w="http://schemas.openxmlformats.org/wordprocessingml/2006/main" xmlns:w14="http://schemas.microsoft.com/office/word/2010/wordml" xmlns:w15="http://schemas.microsoft.com/office/word/2012/wordml" xmlns:w16cex="http://schemas.microsoft.com/office/word/2018/wordml/cex" xmlns:w16cid="http://schemas.microsoft.com/office/word/2016/wordml/cid" xmlns:w16="http://schemas.microsoft.com/office/word/2018/wordml" xmlns:w16du="http://schemas.microsoft.com/office/word/2023/wordml/word16du" xmlns:w16sdtdh="http://schemas.microsoft.com/office/word/2020/wordml/sdtdatahash" xmlns:w16se="http://schemas.microsoft.com/office/word/2015/wordml/symex" xmlns:wpg="http://schemas.microsoft.com/office/word/2010/wordprocessingGroup" xmlns:wpi="http://schemas.microsoft.com/office/word/2010/wordprocessingInk" xmlns:wne="http://schemas.microsoft.com/office/word/2006/wordml" xmlns:wps="http://schemas.microsoft.com/office/word/2010/wordprocessingShape" mc:Ignorable="w14 w15 w16se w16cid w16 w16cex w16sdtdh wp14">
   <w:endnote w:type="separator" w:id="-1">
     <w:p>
       <w:r>
@@ -755,7 +754,7 @@
 </file>
 
 <file path=word/footer1.xml><?xml version="1.0" encoding="utf-8"?>
-<w:ftr xmlns:wpc="http://schemas.microsoft.com/office/word/2010/wordprocessingCanvas" xmlns:mc="http://schemas.openxmlformats.org/markup-compatibility/2006" xmlns:o="urn:schemas-microsoft-com:office:office" xmlns:r="http://schemas.openxmlformats.org/officeDocument/2006/relationships" xmlns:m="http://schemas.openxmlformats.org/officeDocument/2006/math" xmlns:v="urn:schemas-microsoft-com:vml" xmlns:wp14="http://schemas.microsoft.com/office/word/2010/wordprocessingDrawing" xmlns:wp="http://schemas.openxmlformats.org/drawingml/2006/wordprocessingDrawing" xmlns:w10="urn:schemas-microsoft-com:office:word" xmlns:w="http://schemas.openxmlformats.org/wordprocessingml/2006/main" xmlns:w14="http://schemas.microsoft.com/office/word/2010/wordml" xmlns:w15="http://schemas.microsoft.com/office/word/2012/wordml" xmlns:wpg="http://schemas.microsoft.com/office/word/2010/wordprocessingGroup" xmlns:wpi="http://schemas.microsoft.com/office/word/2010/wordprocessingInk" xmlns:wne="http://schemas.microsoft.com/office/word/2006/wordml" xmlns:wps="http://schemas.microsoft.com/office/word/2010/wordprocessingShape" mc:Ignorable="w14 w15 wp14">
+<w:ftr xmlns:wpc="http://schemas.microsoft.com/office/word/2010/wordprocessingCanvas" xmlns:cx="http://schemas.microsoft.com/office/drawing/2014/chartex" xmlns:cx1="http://schemas.microsoft.com/office/drawing/2015/9/8/chartex" xmlns:cx2="http://schemas.microsoft.com/office/drawing/2015/10/21/chartex" xmlns:cx3="http://schemas.microsoft.com/office/drawing/2016/5/9/chartex" xmlns:cx4="http://schemas.microsoft.com/office/drawing/2016/5/10/chartex" xmlns:cx5="http://schemas.microsoft.com/office/drawing/2016/5/11/chartex" xmlns:cx6="http://schemas.microsoft.com/office/drawing/2016/5/12/chartex" xmlns:cx7="http://schemas.microsoft.com/office/drawing/2016/5/13/chartex" xmlns:cx8="http://schemas.microsoft.com/office/drawing/2016/5/14/chartex" xmlns:mc="http://schemas.openxmlformats.org/markup-compatibility/2006" xmlns:aink="http://schemas.microsoft.com/office/drawing/2016/ink" xmlns:am3d="http://schemas.microsoft.com/office/drawing/2017/model3d" xmlns:o="urn:schemas-microsoft-com:office:office" xmlns:oel="http://schemas.microsoft.com/office/2019/extlst" xmlns:r="http://schemas.openxmlformats.org/officeDocument/2006/relationships" xmlns:m="http://schemas.openxmlformats.org/officeDocument/2006/math" xmlns:v="urn:schemas-microsoft-com:vml" xmlns:wp14="http://schemas.microsoft.com/office/word/2010/wordprocessingDrawing" xmlns:wp="http://schemas.openxmlformats.org/drawingml/2006/wordprocessingDrawing" xmlns:w10="urn:schemas-microsoft-com:office:word" xmlns:w="http://schemas.openxmlformats.org/wordprocessingml/2006/main" xmlns:w14="http://schemas.microsoft.com/office/word/2010/wordml" xmlns:w15="http://schemas.microsoft.com/office/word/2012/wordml" xmlns:w16cex="http://schemas.microsoft.com/office/word/2018/wordml/cex" xmlns:w16cid="http://schemas.microsoft.com/office/word/2016/wordml/cid" xmlns:w16="http://schemas.microsoft.com/office/word/2018/wordml" xmlns:w16du="http://schemas.microsoft.com/office/word/2023/wordml/word16du" xmlns:w16sdtdh="http://schemas.microsoft.com/office/word/2020/wordml/sdtdatahash" xmlns:w16se="http://schemas.microsoft.com/office/word/2015/wordml/symex" xmlns:wpg="http://schemas.microsoft.com/office/word/2010/wordprocessingGroup" xmlns:wpi="http://schemas.microsoft.com/office/word/2010/wordprocessingInk" xmlns:wne="http://schemas.microsoft.com/office/word/2006/wordml" xmlns:wps="http://schemas.microsoft.com/office/word/2010/wordprocessingShape" mc:Ignorable="w14 w15 w16se w16cid w16 w16cex w16sdtdh wp14">
   <w:p>
     <w:pPr>
       <w:pStyle w:val="Footer"/>
@@ -766,7 +765,7 @@
         <w:lang w:val="en-US"/>
       </w:rPr>
       <w:drawing>
-        <wp:anchor distT="0" distB="0" distL="114300" distR="114300" simplePos="0" relativeHeight="251658240" behindDoc="1" locked="0" layoutInCell="1" allowOverlap="1">
+        <wp:anchor distT="0" distB="0" distL="114300" distR="114300" simplePos="0" relativeHeight="251658240" behindDoc="1" locked="0" layoutInCell="1" allowOverlap="1" wp14:anchorId="447AB61B" wp14:editId="447AB61C">
           <wp:simplePos x="0" y="0"/>
           <wp:positionH relativeFrom="column">
             <wp:posOffset>-992505</wp:posOffset>
@@ -825,7 +824,7 @@
 </file>
 
 <file path=word/footnotes.xml><?xml version="1.0" encoding="utf-8"?>
-<w:footnotes xmlns:wpc="http://schemas.microsoft.com/office/word/2010/wordprocessingCanvas" xmlns:mc="http://schemas.openxmlformats.org/markup-compatibility/2006" xmlns:o="urn:schemas-microsoft-com:office:office" xmlns:r="http://schemas.openxmlformats.org/officeDocument/2006/relationships" xmlns:m="http://schemas.openxmlformats.org/officeDocument/2006/math" xmlns:v="urn:schemas-microsoft-com:vml" xmlns:wp14="http://schemas.microsoft.com/office/word/2010/wordprocessingDrawing" xmlns:wp="http://schemas.openxmlformats.org/drawingml/2006/wordprocessingDrawing" xmlns:w10="urn:schemas-microsoft-com:office:word" xmlns:w="http://schemas.openxmlformats.org/wordprocessingml/2006/main" xmlns:w14="http://schemas.microsoft.com/office/word/2010/wordml" xmlns:w15="http://schemas.microsoft.com/office/word/2012/wordml" xmlns:wpg="http://schemas.microsoft.com/office/word/2010/wordprocessingGroup" xmlns:wpi="http://schemas.microsoft.com/office/word/2010/wordprocessingInk" xmlns:wne="http://schemas.microsoft.com/office/word/2006/wordml" xmlns:wps="http://schemas.microsoft.com/office/word/2010/wordprocessingShape" mc:Ignorable="w14 w15 wp14">
+<w:footnotes xmlns:wpc="http://schemas.microsoft.com/office/word/2010/wordprocessingCanvas" xmlns:cx="http://schemas.microsoft.com/office/drawing/2014/chartex" xmlns:cx1="http://schemas.microsoft.com/office/drawing/2015/9/8/chartex" xmlns:cx2="http://schemas.microsoft.com/office/drawing/2015/10/21/chartex" xmlns:cx3="http://schemas.microsoft.com/office/drawing/2016/5/9/chartex" xmlns:cx4="http://schemas.microsoft.com/office/drawing/2016/5/10/chartex" xmlns:cx5="http://schemas.microsoft.com/office/drawing/2016/5/11/chartex" xmlns:cx6="http://schemas.microsoft.com/office/drawing/2016/5/12/chartex" xmlns:cx7="http://schemas.microsoft.com/office/drawing/2016/5/13/chartex" xmlns:cx8="http://schemas.microsoft.com/office/drawing/2016/5/14/chartex" xmlns:mc="http://schemas.openxmlformats.org/markup-compatibility/2006" xmlns:aink="http://schemas.microsoft.com/office/drawing/2016/ink" xmlns:am3d="http://schemas.microsoft.com/office/drawing/2017/model3d" xmlns:o="urn:schemas-microsoft-com:office:office" xmlns:oel="http://schemas.microsoft.com/office/2019/extlst" xmlns:r="http://schemas.openxmlformats.org/officeDocument/2006/relationships" xmlns:m="http://schemas.openxmlformats.org/officeDocument/2006/math" xmlns:v="urn:schemas-microsoft-com:vml" xmlns:wp14="http://schemas.microsoft.com/office/word/2010/wordprocessingDrawing" xmlns:wp="http://schemas.openxmlformats.org/drawingml/2006/wordprocessingDrawing" xmlns:w10="urn:schemas-microsoft-com:office:word" xmlns:w="http://schemas.openxmlformats.org/wordprocessingml/2006/main" xmlns:w14="http://schemas.microsoft.com/office/word/2010/wordml" xmlns:w15="http://schemas.microsoft.com/office/word/2012/wordml" xmlns:w16cex="http://schemas.microsoft.com/office/word/2018/wordml/cex" xmlns:w16cid="http://schemas.microsoft.com/office/word/2016/wordml/cid" xmlns:w16="http://schemas.microsoft.com/office/word/2018/wordml" xmlns:w16du="http://schemas.microsoft.com/office/word/2023/wordml/word16du" xmlns:w16sdtdh="http://schemas.microsoft.com/office/word/2020/wordml/sdtdatahash" xmlns:w16se="http://schemas.microsoft.com/office/word/2015/wordml/symex" xmlns:wpg="http://schemas.microsoft.com/office/word/2010/wordprocessingGroup" xmlns:wpi="http://schemas.microsoft.com/office/word/2010/wordprocessingInk" xmlns:wne="http://schemas.microsoft.com/office/word/2006/wordml" xmlns:wps="http://schemas.microsoft.com/office/word/2010/wordprocessingShape" mc:Ignorable="w14 w15 w16se w16cid w16 w16cex w16sdtdh wp14">
   <w:footnote w:type="separator" w:id="-1">
     <w:p>
       <w:r>
@@ -844,7 +843,7 @@
 </file>
 
 <file path=word/numbering.xml><?xml version="1.0" encoding="utf-8"?>
-<w:numbering xmlns:wpc="http://schemas.microsoft.com/office/word/2010/wordprocessingCanvas" xmlns:mc="http://schemas.openxmlformats.org/markup-compatibility/2006" xmlns:o="urn:schemas-microsoft-com:office:office" xmlns:r="http://schemas.openxmlformats.org/officeDocument/2006/relationships" xmlns:m="http://schemas.openxmlformats.org/officeDocument/2006/math" xmlns:v="urn:schemas-microsoft-com:vml" xmlns:wp14="http://schemas.microsoft.com/office/word/2010/wordprocessingDrawing" xmlns:wp="http://schemas.openxmlformats.org/drawingml/2006/wordprocessingDrawing" xmlns:w10="urn:schemas-microsoft-com:office:word" xmlns:w="http://schemas.openxmlformats.org/wordprocessingml/2006/main" xmlns:w14="http://schemas.microsoft.com/office/word/2010/wordml" xmlns:w15="http://schemas.microsoft.com/office/word/2012/wordml" xmlns:wpg="http://schemas.microsoft.com/office/word/2010/wordprocessingGroup" xmlns:wpi="http://schemas.microsoft.com/office/word/2010/wordprocessingInk" xmlns:wne="http://schemas.microsoft.com/office/word/2006/wordml" xmlns:wps="http://schemas.microsoft.com/office/word/2010/wordprocessingShape" mc:Ignorable="w14 w15 wp14">
+<w:numbering xmlns:wpc="http://schemas.microsoft.com/office/word/2010/wordprocessingCanvas" xmlns:cx="http://schemas.microsoft.com/office/drawing/2014/chartex" xmlns:cx1="http://schemas.microsoft.com/office/drawing/2015/9/8/chartex" xmlns:cx2="http://schemas.microsoft.com/office/drawing/2015/10/21/chartex" xmlns:cx3="http://schemas.microsoft.com/office/drawing/2016/5/9/chartex" xmlns:cx4="http://schemas.microsoft.com/office/drawing/2016/5/10/chartex" xmlns:cx5="http://schemas.microsoft.com/office/drawing/2016/5/11/chartex" xmlns:cx6="http://schemas.microsoft.com/office/drawing/2016/5/12/chartex" xmlns:cx7="http://schemas.microsoft.com/office/drawing/2016/5/13/chartex" xmlns:cx8="http://schemas.microsoft.com/office/drawing/2016/5/14/chartex" xmlns:mc="http://schemas.openxmlformats.org/markup-compatibility/2006" xmlns:aink="http://schemas.microsoft.com/office/drawing/2016/ink" xmlns:am3d="http://schemas.microsoft.com/office/drawing/2017/model3d" xmlns:o="urn:schemas-microsoft-com:office:office" xmlns:oel="http://schemas.microsoft.com/office/2019/extlst" xmlns:r="http://schemas.openxmlformats.org/officeDocument/2006/relationships" xmlns:m="http://schemas.openxmlformats.org/officeDocument/2006/math" xmlns:v="urn:schemas-microsoft-com:vml" xmlns:wp14="http://schemas.microsoft.com/office/word/2010/wordprocessingDrawing" xmlns:wp="http://schemas.openxmlformats.org/drawingml/2006/wordprocessingDrawing" xmlns:w10="urn:schemas-microsoft-com:office:word" xmlns:w="http://schemas.openxmlformats.org/wordprocessingml/2006/main" xmlns:w14="http://schemas.microsoft.com/office/word/2010/wordml" xmlns:w15="http://schemas.microsoft.com/office/word/2012/wordml" xmlns:w16cex="http://schemas.microsoft.com/office/word/2018/wordml/cex" xmlns:w16cid="http://schemas.microsoft.com/office/word/2016/wordml/cid" xmlns:w16="http://schemas.microsoft.com/office/word/2018/wordml" xmlns:w16du="http://schemas.microsoft.com/office/word/2023/wordml/word16du" xmlns:w16sdtdh="http://schemas.microsoft.com/office/word/2020/wordml/sdtdatahash" xmlns:w16se="http://schemas.microsoft.com/office/word/2015/wordml/symex" xmlns:wpg="http://schemas.microsoft.com/office/word/2010/wordprocessingGroup" xmlns:wpi="http://schemas.microsoft.com/office/word/2010/wordprocessingInk" xmlns:wne="http://schemas.microsoft.com/office/word/2006/wordml" xmlns:wps="http://schemas.microsoft.com/office/word/2010/wordprocessingShape" mc:Ignorable="w14 w15 w16se w16cid w16 w16cex w16sdtdh wp14">
   <w:abstractNum w:abstractNumId="0" w15:restartNumberingAfterBreak="0">
     <w:nsid w:val="03DF386C"/>
     <w:multiLevelType w:val="hybridMultilevel"/>
@@ -1297,23 +1296,23 @@
       </w:rPr>
     </w:lvl>
   </w:abstractNum>
-  <w:num w:numId="1">
+  <w:num w:numId="1" w16cid:durableId="665014707">
     <w:abstractNumId w:val="0"/>
   </w:num>
-  <w:num w:numId="2">
+  <w:num w:numId="2" w16cid:durableId="57480048">
     <w:abstractNumId w:val="2"/>
   </w:num>
-  <w:num w:numId="3">
+  <w:num w:numId="3" w16cid:durableId="1856571417">
     <w:abstractNumId w:val="3"/>
   </w:num>
-  <w:num w:numId="4">
+  <w:num w:numId="4" w16cid:durableId="132674206">
     <w:abstractNumId w:val="1"/>
   </w:num>
 </w:numbering>
 </file>
 
 <file path=word/styles.xml><?xml version="1.0" encoding="utf-8"?>
-<w:styles xmlns:mc="http://schemas.openxmlformats.org/markup-compatibility/2006" xmlns:r="http://schemas.openxmlformats.org/officeDocument/2006/relationships" xmlns:w="http://schemas.openxmlformats.org/wordprocessingml/2006/main" xmlns:w14="http://schemas.microsoft.com/office/word/2010/wordml" xmlns:w15="http://schemas.microsoft.com/office/word/2012/wordml" mc:Ignorable="w14 w15">
+<w:styles xmlns:mc="http://schemas.openxmlformats.org/markup-compatibility/2006" xmlns:r="http://schemas.openxmlformats.org/officeDocument/2006/relationships" xmlns:w="http://schemas.openxmlformats.org/wordprocessingml/2006/main" xmlns:w14="http://schemas.microsoft.com/office/word/2010/wordml" xmlns:w15="http://schemas.microsoft.com/office/word/2012/wordml" xmlns:w16cex="http://schemas.microsoft.com/office/word/2018/wordml/cex" xmlns:w16cid="http://schemas.microsoft.com/office/word/2016/wordml/cid" xmlns:w16="http://schemas.microsoft.com/office/word/2018/wordml" xmlns:w16sdtdh="http://schemas.microsoft.com/office/word/2020/wordml/sdtdatahash" xmlns:w16se="http://schemas.microsoft.com/office/word/2015/wordml/symex" mc:Ignorable="w14 w15 w16se w16cid w16 w16cex w16sdtdh">
   <w:docDefaults>
     <w:rPrDefault>
       <w:rPr>
@@ -1325,7 +1324,7 @@
     </w:rPrDefault>
     <w:pPrDefault/>
   </w:docDefaults>
-  <w:latentStyles w:defLockedState="0" w:defUIPriority="99" w:defSemiHidden="0" w:defUnhideWhenUsed="0" w:defQFormat="0" w:count="371">
+  <w:latentStyles w:defLockedState="0" w:defUIPriority="99" w:defSemiHidden="0" w:defUnhideWhenUsed="0" w:defQFormat="0" w:count="376">
     <w:lsdException w:name="Normal" w:uiPriority="0" w:qFormat="1"/>
     <w:lsdException w:name="heading 1" w:uiPriority="9" w:qFormat="1"/>
     <w:lsdException w:name="heading 2" w:semiHidden="1" w:uiPriority="9" w:unhideWhenUsed="1" w:qFormat="1"/>
@@ -1431,7 +1430,6 @@
     <w:lsdException w:name="HTML Sample" w:semiHidden="1" w:unhideWhenUsed="1"/>
     <w:lsdException w:name="HTML Typewriter" w:semiHidden="1" w:unhideWhenUsed="1"/>
     <w:lsdException w:name="HTML Variable" w:semiHidden="1" w:unhideWhenUsed="1"/>
-    <w:lsdException w:name="Normal Table" w:semiHidden="1" w:unhideWhenUsed="1"/>
     <w:lsdException w:name="annotation subject" w:semiHidden="1" w:unhideWhenUsed="1"/>
     <w:lsdException w:name="No List" w:semiHidden="1" w:unhideWhenUsed="1"/>
     <w:lsdException w:name="Outline List 1" w:semiHidden="1" w:unhideWhenUsed="1"/>
@@ -1474,11 +1472,8 @@
     <w:lsdException w:name="Table Contemporary" w:semiHidden="1" w:unhideWhenUsed="1"/>
     <w:lsdException w:name="Table Elegant" w:semiHidden="1" w:unhideWhenUsed="1"/>
     <w:lsdException w:name="Table Professional" w:semiHidden="1" w:unhideWhenUsed="1"/>
-    <w:lsdException w:name="Table Subtle 1" w:semiHidden="1" w:unhideWhenUsed="1"/>
     <w:lsdException w:name="Table Subtle 2" w:semiHidden="1" w:unhideWhenUsed="1"/>
     <w:lsdException w:name="Table Web 1" w:semiHidden="1" w:unhideWhenUsed="1"/>
-    <w:lsdException w:name="Table Web 2" w:semiHidden="1" w:unhideWhenUsed="1"/>
-    <w:lsdException w:name="Table Web 3" w:semiHidden="1" w:unhideWhenUsed="1"/>
     <w:lsdException w:name="Balloon Text" w:semiHidden="1" w:unhideWhenUsed="1"/>
     <w:lsdException w:name="Table Grid" w:uiPriority="39"/>
     <w:lsdException w:name="Table Theme" w:semiHidden="1" w:unhideWhenUsed="1"/>
@@ -1697,6 +1692,11 @@
     <w:lsdException w:name="List Table 5 Dark Accent 6" w:uiPriority="50"/>
     <w:lsdException w:name="List Table 6 Colorful Accent 6" w:uiPriority="51"/>
     <w:lsdException w:name="List Table 7 Colorful Accent 6" w:uiPriority="52"/>
+    <w:lsdException w:name="Mention" w:semiHidden="1" w:unhideWhenUsed="1"/>
+    <w:lsdException w:name="Smart Hyperlink" w:semiHidden="1" w:unhideWhenUsed="1"/>
+    <w:lsdException w:name="Hashtag" w:semiHidden="1" w:unhideWhenUsed="1"/>
+    <w:lsdException w:name="Unresolved Mention" w:semiHidden="1" w:unhideWhenUsed="1"/>
+    <w:lsdException w:name="Smart Link" w:semiHidden="1" w:unhideWhenUsed="1"/>
   </w:latentStyles>
   <w:style w:type="paragraph" w:default="1" w:styleId="Normal">
     <w:name w:val="Normal"/>

</xml_diff>

<commit_message>
max width on index-about img
</commit_message>
<xml_diff>
--- a/FEU1reporttemplate_projexam1.docx
+++ b/FEU1reporttemplate_projexam1.docx
@@ -281,10 +281,16 @@
       <w:pPr>
         <w:pStyle w:val="Heading2"/>
       </w:pPr>
+    </w:p>
+    <w:p>
+      <w:pPr>
+        <w:pStyle w:val="Heading2"/>
+      </w:pPr>
       <w:r>
         <w:t>Design</w:t>
       </w:r>
     </w:p>
+    <w:p/>
     <w:p>
       <w:pPr>
         <w:pStyle w:val="Heading3"/>
@@ -298,17 +304,15 @@
           <w:b/>
           <w:color w:val="auto"/>
         </w:rPr>
-        <w:t xml:space="preserve">What went well on the </w:t>
-      </w:r>
-      <w:proofErr w:type="gramStart"/>
+        <w:t>What went well on the project</w:t>
+      </w:r>
       <w:r>
         <w:rPr>
           <w:b/>
           <w:color w:val="auto"/>
         </w:rPr>
-        <w:t>project</w:t>
-      </w:r>
-      <w:proofErr w:type="gramEnd"/>
+        <w:t>?</w:t>
+      </w:r>
     </w:p>
     <w:p/>
     <w:p/>
@@ -400,15 +404,7 @@
         <w:t xml:space="preserve"> make, so I used a lot of time sitting in adobe XD and making different things that I was envision</w:t>
       </w:r>
       <w:r>
-        <w:t xml:space="preserve">ing. This was something I went a lot back and forth on before I figured out that I wanted a blog about my own shooting history, because I thought this would make it easier for me to relate to the </w:t>
-      </w:r>
-      <w:proofErr w:type="gramStart"/>
-      <w:r>
-        <w:t>content</w:t>
-      </w:r>
-      <w:proofErr w:type="gramEnd"/>
-      <w:r>
-        <w:t xml:space="preserve"> I put in. </w:t>
+        <w:t xml:space="preserve">ing. This was something I went a lot back and forth on before I figured out that I wanted a blog about my own shooting history, because I thought this would make it easier for me to relate to the content I put in. </w:t>
       </w:r>
     </w:p>
     <w:p/>
@@ -452,11 +448,9 @@
       <w:r>
         <w:t xml:space="preserve"> operate in this </w:t>
       </w:r>
-      <w:proofErr w:type="spellStart"/>
-      <w:r>
-        <w:t>groundbreaking</w:t>
-      </w:r>
-      <w:proofErr w:type="spellEnd"/>
+      <w:r>
+        <w:t>ground-breaking</w:t>
+      </w:r>
       <w:r>
         <w:t xml:space="preserve"> design </w:t>
       </w:r>
@@ -471,6 +465,42 @@
       </w:r>
       <w:r>
         <w:t xml:space="preserve">pace my self a bit and do a more conventional approach. </w:t>
+      </w:r>
+    </w:p>
+    <w:p/>
+    <w:p>
+      <w:r>
+        <w:t xml:space="preserve">After watching some of the hotjar videos on people using my website there was one thing I noticed. It seemed to me at least that </w:t>
+      </w:r>
+      <w:r>
+        <w:t xml:space="preserve">when they were inside a blog </w:t>
+      </w:r>
+      <w:r>
+        <w:t>post,</w:t>
+      </w:r>
+      <w:r>
+        <w:t xml:space="preserve"> they were looking for a way back to the archiv</w:t>
+      </w:r>
+      <w:r>
+        <w:t xml:space="preserve">e nearer to the actual post. </w:t>
+      </w:r>
+      <w:r>
+        <w:t>So,</w:t>
+      </w:r>
+      <w:r>
+        <w:t xml:space="preserve"> I </w:t>
+      </w:r>
+      <w:r>
+        <w:t xml:space="preserve">implemented a breadcrumb </w:t>
+      </w:r>
+      <w:r>
+        <w:t xml:space="preserve">path </w:t>
+      </w:r>
+      <w:r>
+        <w:t xml:space="preserve">after seeing that, also I made the </w:t>
+      </w:r>
+      <w:r>
+        <w:t>headline on that page a link back to the archive.</w:t>
       </w:r>
     </w:p>
     <w:p/>
@@ -528,11 +558,102 @@
     </w:p>
     <w:p>
       <w:pPr>
-        <w:rPr>
-          <w:noProof/>
-        </w:rPr>
-      </w:pPr>
-    </w:p>
+        <w:pStyle w:val="Heading2"/>
+      </w:pPr>
+    </w:p>
+    <w:p/>
+    <w:p/>
+    <w:p>
+      <w:pPr>
+        <w:pStyle w:val="Heading2"/>
+      </w:pPr>
+    </w:p>
+    <w:p/>
+    <w:p/>
+    <w:p/>
+    <w:p/>
+    <w:p>
+      <w:pPr>
+        <w:pStyle w:val="Heading2"/>
+      </w:pPr>
+      <w:r>
+        <w:t>Technical</w:t>
+      </w:r>
+    </w:p>
+    <w:p>
+      <w:pPr>
+        <w:pStyle w:val="Heading3"/>
+        <w:rPr>
+          <w:b/>
+          <w:color w:val="auto"/>
+        </w:rPr>
+      </w:pPr>
+      <w:r>
+        <w:rPr>
+          <w:b/>
+          <w:color w:val="auto"/>
+        </w:rPr>
+        <w:t>What went well on the project</w:t>
+      </w:r>
+      <w:r>
+        <w:rPr>
+          <w:b/>
+          <w:color w:val="auto"/>
+        </w:rPr>
+        <w:t>?</w:t>
+      </w:r>
+    </w:p>
+    <w:p/>
+    <w:p>
+      <w:r>
+        <w:t xml:space="preserve">The </w:t>
+      </w:r>
+      <w:r>
+        <w:t>CSS</w:t>
+      </w:r>
+      <w:r>
+        <w:t xml:space="preserve"> and Html writing was a lot easier now, also some of the </w:t>
+      </w:r>
+      <w:r>
+        <w:t>JavaScript</w:t>
+      </w:r>
+      <w:r>
+        <w:t xml:space="preserve"> was easier to understand than the projects I did before. I used my time though on some of the aspects of this. Since I have been getting a lot of help from Connor on earlier projects where he used a lot of es-modules</w:t>
+      </w:r>
+      <w:r>
+        <w:t xml:space="preserve"> because it was the best thing to do I have a better understanding of it now and it made it easier for me to do things using import/export. Like when I was trying to make a hamburger menu that </w:t>
+      </w:r>
+      <w:r>
+        <w:t xml:space="preserve">I linked to in references I changed the code to </w:t>
+      </w:r>
+      <w:proofErr w:type="gramStart"/>
+      <w:r>
+        <w:t>a</w:t>
+      </w:r>
+      <w:proofErr w:type="gramEnd"/>
+      <w:r>
+        <w:t xml:space="preserve"> exportable function instead of the way it was done in the video and implemented it into my switch/case </w:t>
+      </w:r>
+      <w:r>
+        <w:t xml:space="preserve">inside the index.js file. Just these small things that I now know how to do was </w:t>
+      </w:r>
+      <w:r>
+        <w:t xml:space="preserve">something I really enjoyed. It takes so </w:t>
+      </w:r>
+      <w:r>
+        <w:t xml:space="preserve">much less effort to do something you know how to do </w:t>
+      </w:r>
+      <w:r>
+        <w:t xml:space="preserve">that </w:t>
+      </w:r>
+      <w:r>
+        <w:t xml:space="preserve">it’s like </w:t>
+      </w:r>
+      <w:r>
+        <w:t>night and day.</w:t>
+      </w:r>
+    </w:p>
+    <w:p/>
     <w:p>
       <w:pPr>
         <w:rPr>
@@ -545,14 +666,6 @@
     </w:p>
     <w:p>
       <w:pPr>
-        <w:pStyle w:val="Heading2"/>
-      </w:pPr>
-      <w:r>
-        <w:t>Technical</w:t>
-      </w:r>
-    </w:p>
-    <w:p>
-      <w:pPr>
         <w:pStyle w:val="Heading3"/>
         <w:rPr>
           <w:b/>
@@ -564,73 +677,26 @@
           <w:b/>
           <w:color w:val="auto"/>
         </w:rPr>
-        <w:t xml:space="preserve">What went well on the </w:t>
-      </w:r>
-      <w:proofErr w:type="gramStart"/>
+        <w:t>What was difficult/didn’t go well on the project</w:t>
+      </w:r>
       <w:r>
         <w:rPr>
           <w:b/>
           <w:color w:val="auto"/>
         </w:rPr>
-        <w:t>project</w:t>
-      </w:r>
-      <w:proofErr w:type="gramEnd"/>
-    </w:p>
-    <w:p/>
-    <w:p>
-      <w:r>
-        <w:t xml:space="preserve">The </w:t>
-      </w:r>
-      <w:proofErr w:type="spellStart"/>
-      <w:r>
-        <w:t>Css</w:t>
-      </w:r>
-      <w:proofErr w:type="spellEnd"/>
-      <w:r>
-        <w:t xml:space="preserve"> and Html writing was a lot easier now, also some of the </w:t>
-      </w:r>
-      <w:proofErr w:type="spellStart"/>
-      <w:r>
-        <w:t>javascript</w:t>
-      </w:r>
-      <w:proofErr w:type="spellEnd"/>
-      <w:r>
-        <w:t xml:space="preserve"> was easier to understand than the projects I did before. I used my time though on some of the aspects of this. </w:t>
-      </w:r>
-      <w:r>
-        <w:t>Since I have been getting a lot of help from Connor on earlier projects where he used a lot of es-modules</w:t>
-      </w:r>
-      <w:r>
-        <w:t xml:space="preserve"> because it was the best thing to do I have a better understanding of it now and it made it easier for me to do things using import/export. Like when I was trying to make a hamburger menu that </w:t>
-      </w:r>
-      <w:r>
-        <w:t xml:space="preserve">I linked to in references I changed the code to </w:t>
-      </w:r>
-      <w:proofErr w:type="gramStart"/>
-      <w:r>
-        <w:t>a</w:t>
-      </w:r>
-      <w:proofErr w:type="gramEnd"/>
-      <w:r>
-        <w:t xml:space="preserve"> exportable function instead of the way it was done in the video and implemented it into my switch/case </w:t>
-      </w:r>
-      <w:r>
-        <w:t xml:space="preserve">inside the index.js file. Just these small things that I now know how to do was </w:t>
-      </w:r>
-      <w:r>
-        <w:t xml:space="preserve">something I really enjoyed. It takes so </w:t>
-      </w:r>
-      <w:r>
-        <w:t xml:space="preserve">much less effort to do something you know how to do </w:t>
-      </w:r>
-      <w:r>
-        <w:t xml:space="preserve">that </w:t>
-      </w:r>
-      <w:r>
-        <w:t xml:space="preserve">it’s like </w:t>
-      </w:r>
-      <w:r>
-        <w:t>night and day.</w:t>
+        <w:t>?</w:t>
+      </w:r>
+    </w:p>
+    <w:p/>
+    <w:p>
+      <w:r>
+        <w:t xml:space="preserve">Going to the new JavaScript of things, the challenge on this was to find out how to make the things I have not done before, I am still pretty confused by JavaScript in general and must say this is a hard thing to understand.  It is not easy to get the scoping of code correctly at times, and when you add in the es-modules it becomes even more difficult to get the whole picture. I have been trying to use both innerHTML and creatElement on this task to try and understand both better. I had a lot of help from fellow students and friends to get this all to work as intended. </w:t>
+      </w:r>
+      <w:r>
+        <w:t>Also,</w:t>
+      </w:r>
+      <w:r>
+        <w:t xml:space="preserve"> a lot of research with google and YouTube to help me get these tasks done. Time flies when working with these things, especially when I don’t know how to do them, it can take days to get a single function to work, and when I find some source that has what I need it usually need some tweaking or a ton of work to make it function inside my own code. I feel I have done all the code several times, but I guess this is normal in a coding environment. </w:t>
       </w:r>
     </w:p>
     <w:p/>
@@ -657,37 +723,105 @@
           <w:b/>
           <w:color w:val="auto"/>
         </w:rPr>
-        <w:lastRenderedPageBreak/>
-        <w:t xml:space="preserve">What was difficult/didn’t go well on the </w:t>
-      </w:r>
-      <w:proofErr w:type="gramStart"/>
+        <w:t>What would you do differently next time</w:t>
+      </w:r>
       <w:r>
         <w:rPr>
           <w:b/>
           <w:color w:val="auto"/>
         </w:rPr>
-        <w:t>project</w:t>
+        <w:t>?</w:t>
+      </w:r>
+    </w:p>
+    <w:p/>
+    <w:p>
+      <w:r>
+        <w:t xml:space="preserve">I guess if I had a similar </w:t>
+      </w:r>
+      <w:r>
+        <w:t>project,</w:t>
+      </w:r>
+      <w:r>
+        <w:t xml:space="preserve"> I would want to implement the comment section, </w:t>
+      </w:r>
+      <w:r>
+        <w:t xml:space="preserve">I don’t think it is all that difficult to do with some research and maybe help from a student or teacher, I just don’t have the time for it now. </w:t>
+      </w:r>
+      <w:r>
+        <w:t xml:space="preserve">I would want to </w:t>
+      </w:r>
+      <w:r>
+        <w:t xml:space="preserve">use more of the CSS variables, they are </w:t>
+      </w:r>
+      <w:proofErr w:type="gramStart"/>
+      <w:r>
+        <w:t>really handy</w:t>
       </w:r>
       <w:proofErr w:type="gramEnd"/>
-    </w:p>
-    <w:p/>
-    <w:p>
-      <w:r>
-        <w:t xml:space="preserve">Going to the new JavaScript of things, the challenge on this was to find out how to make the things I have not done before, I am still pretty confused by JavaScript in general and must say this is a hard thing to understand.  It is not easy to get the scoping of code correctly at times, and when you add in the es-modules it becomes even more difficult to get the whole picture. I have been trying to use both innerHTML and creatElement on this task to try and understand both better. I had a lot of help from fellow students and friends to get this all to work as intended. </w:t>
-      </w:r>
-      <w:proofErr w:type="gramStart"/>
-      <w:r>
-        <w:t>Also</w:t>
-      </w:r>
-      <w:proofErr w:type="gramEnd"/>
-      <w:r>
-        <w:t xml:space="preserve"> a lot of research with google and </w:t>
-      </w:r>
-      <w:r>
-        <w:t>YouTube</w:t>
-      </w:r>
-      <w:r>
-        <w:t xml:space="preserve"> to help me get these tasks done. Time flies when working with these things, especially when I don’t know how to do them, it can take days to get a single function to work, and when I find some source that has what I need it usually need some tweaking or a ton of work to make it function inside my own code. I feel I have done all the code several times, but I guess this is normal in a coding environment. </w:t>
+      <w:r>
+        <w:t xml:space="preserve">, but I forget to use them in the beginning, and when you get further out in the project there are so many other things I should have done and get finished with. Have done some variables, but I need to use them more. </w:t>
+      </w:r>
+    </w:p>
+    <w:p/>
+    <w:p/>
+    <w:p>
+      <w:pPr>
+        <w:rPr>
+          <w:noProof/>
+        </w:rPr>
+      </w:pPr>
+    </w:p>
+    <w:p>
+      <w:pPr>
+        <w:rPr>
+          <w:noProof/>
+        </w:rPr>
+      </w:pPr>
+    </w:p>
+    <w:p>
+      <w:pPr>
+        <w:pStyle w:val="Heading2"/>
+      </w:pPr>
+    </w:p>
+    <w:p>
+      <w:pPr>
+        <w:pStyle w:val="Heading2"/>
+      </w:pPr>
+    </w:p>
+    <w:p/>
+    <w:p/>
+    <w:p/>
+    <w:p/>
+    <w:p/>
+    <w:p>
+      <w:pPr>
+        <w:pStyle w:val="Heading2"/>
+      </w:pPr>
+      <w:r>
+        <w:t>WCAG guidelines, content management and SEO</w:t>
+      </w:r>
+    </w:p>
+    <w:p>
+      <w:pPr>
+        <w:pStyle w:val="Heading3"/>
+        <w:rPr>
+          <w:b/>
+          <w:color w:val="auto"/>
+        </w:rPr>
+      </w:pPr>
+      <w:r>
+        <w:rPr>
+          <w:b/>
+          <w:color w:val="auto"/>
+        </w:rPr>
+        <w:t>What went well on the project</w:t>
+      </w:r>
+      <w:r>
+        <w:rPr>
+          <w:b/>
+          <w:color w:val="auto"/>
+        </w:rPr>
+        <w:t>?</w:t>
       </w:r>
     </w:p>
     <w:p/>
@@ -700,6 +834,42 @@
           <w:szCs w:val="36"/>
         </w:rPr>
       </w:pPr>
+      <w:r>
+        <w:t xml:space="preserve">I think a lot of the </w:t>
+      </w:r>
+      <w:r>
+        <w:t>WCAG</w:t>
+      </w:r>
+      <w:r>
+        <w:t xml:space="preserve"> have gone well on this project since I am </w:t>
+      </w:r>
+      <w:r>
+        <w:t xml:space="preserve">conscious about the guidelines for them, but </w:t>
+      </w:r>
+      <w:r>
+        <w:t>also,</w:t>
+      </w:r>
+      <w:r>
+        <w:t xml:space="preserve"> I have used several methods of checking for </w:t>
+      </w:r>
+      <w:r>
+        <w:t>WCAG</w:t>
+      </w:r>
+      <w:r>
+        <w:t xml:space="preserve"> issues like lighthouse and online </w:t>
+      </w:r>
+      <w:r>
+        <w:t>validation sites. There has been a lot of aria-labels used to fulfil what I can</w:t>
+      </w:r>
+      <w:r>
+        <w:t>, but thinking about it as I am building the project helps a lot.</w:t>
+      </w:r>
+      <w:r>
+        <w:t xml:space="preserve"> Also trying to add the meta description and title tags in the head was fairly </w:t>
+      </w:r>
+      <w:r>
+        <w:t>uncomplicated with a little searching and talking to students about it.</w:t>
+      </w:r>
     </w:p>
     <w:p>
       <w:pPr>
@@ -709,35 +879,15 @@
           <w:color w:val="auto"/>
         </w:rPr>
       </w:pPr>
-      <w:r>
+    </w:p>
+    <w:p>
+      <w:pPr>
+        <w:pStyle w:val="Heading3"/>
         <w:rPr>
           <w:b/>
           <w:color w:val="auto"/>
         </w:rPr>
-        <w:t>What would you do differently next time</w:t>
-      </w:r>
-    </w:p>
-    <w:p>
-      <w:pPr>
-        <w:rPr>
-          <w:noProof/>
-        </w:rPr>
-      </w:pPr>
-    </w:p>
-    <w:p>
-      <w:pPr>
-        <w:rPr>
-          <w:noProof/>
-        </w:rPr>
-      </w:pPr>
-    </w:p>
-    <w:p>
-      <w:pPr>
-        <w:pStyle w:val="Heading2"/>
-      </w:pPr>
-      <w:r>
-        <w:t>WCAG guidelines, content management and SEO</w:t>
-      </w:r>
+      </w:pPr>
     </w:p>
     <w:p>
       <w:pPr>
@@ -752,7 +902,42 @@
           <w:b/>
           <w:color w:val="auto"/>
         </w:rPr>
-        <w:t>What went well on the project</w:t>
+        <w:t>What was difficult/didn’t go well on the project</w:t>
+      </w:r>
+      <w:r>
+        <w:rPr>
+          <w:b/>
+          <w:color w:val="auto"/>
+        </w:rPr>
+        <w:t>?</w:t>
+      </w:r>
+    </w:p>
+    <w:p/>
+    <w:p>
+      <w:r>
+        <w:t xml:space="preserve">The same thing that went well </w:t>
+      </w:r>
+      <w:r>
+        <w:t xml:space="preserve">on the </w:t>
+      </w:r>
+      <w:proofErr w:type="spellStart"/>
+      <w:r>
+        <w:t>wcags</w:t>
+      </w:r>
+      <w:proofErr w:type="spellEnd"/>
+      <w:r>
+        <w:t xml:space="preserve"> was also a nit confusing. There are a lot of terms and different things a website can alert to, but it is not always </w:t>
+      </w:r>
+      <w:r>
+        <w:t>so clear to me what that is. Like a problem with the “frame/</w:t>
+      </w:r>
+      <w:proofErr w:type="spellStart"/>
+      <w:r>
+        <w:t>iframe</w:t>
+      </w:r>
+      <w:proofErr w:type="spellEnd"/>
+      <w:r>
+        <w:t xml:space="preserve">”. I did not understand this one. </w:t>
       </w:r>
     </w:p>
     <w:p>
@@ -778,20 +963,64 @@
           <w:b/>
           <w:color w:val="auto"/>
         </w:rPr>
-        <w:t xml:space="preserve">What was difficult/didn’t go well on the </w:t>
-      </w:r>
-      <w:proofErr w:type="gramStart"/>
+        <w:t>What would you do differently next time</w:t>
+      </w:r>
       <w:r>
         <w:rPr>
           <w:b/>
           <w:color w:val="auto"/>
         </w:rPr>
-        <w:t>project</w:t>
+        <w:t>?</w:t>
+      </w:r>
+    </w:p>
+    <w:p/>
+    <w:p>
+      <w:r>
+        <w:t xml:space="preserve">I think I will need to put down some more time on understanding these guidelines and working more on them the next time. </w:t>
+      </w:r>
+      <w:r>
+        <w:t xml:space="preserve">It is the only way I can improve. </w:t>
+      </w:r>
+      <w:proofErr w:type="gramStart"/>
+      <w:r>
+        <w:t>Also</w:t>
       </w:r>
       <w:proofErr w:type="gramEnd"/>
-    </w:p>
-    <w:p/>
-    <w:p/>
+      <w:r>
+        <w:t xml:space="preserve"> I need to read the </w:t>
+      </w:r>
+      <w:r>
+        <w:t>tasks at hand better some time, because I did not understand the SEO task we had to do</w:t>
+      </w:r>
+      <w:r>
+        <w:t xml:space="preserve"> of changing the meta description before late into the project. I thought it was the same as the title tag. </w:t>
+      </w:r>
+      <w:r>
+        <w:t xml:space="preserve">But that is a thing that could be better from </w:t>
+      </w:r>
+      <w:proofErr w:type="spellStart"/>
+      <w:r>
+        <w:t>Noroff</w:t>
+      </w:r>
+      <w:proofErr w:type="spellEnd"/>
+      <w:r>
+        <w:t xml:space="preserve"> </w:t>
+      </w:r>
+      <w:proofErr w:type="spellStart"/>
+      <w:r>
+        <w:t>aswell</w:t>
+      </w:r>
+      <w:proofErr w:type="spellEnd"/>
+      <w:r>
+        <w:t xml:space="preserve">, since we have a </w:t>
+      </w:r>
+      <w:r>
+        <w:t xml:space="preserve">tasks list on the project itself but in the delivery page of the project there is more tasks that </w:t>
+      </w:r>
+      <w:r>
+        <w:t xml:space="preserve">is only written there. </w:t>
+      </w:r>
+    </w:p>
     <w:p>
       <w:pPr>
         <w:rPr>
@@ -804,22 +1033,6 @@
     </w:p>
     <w:p>
       <w:pPr>
-        <w:pStyle w:val="Heading3"/>
-        <w:rPr>
-          <w:b/>
-          <w:color w:val="auto"/>
-        </w:rPr>
-      </w:pPr>
-      <w:r>
-        <w:rPr>
-          <w:b/>
-          <w:color w:val="auto"/>
-        </w:rPr>
-        <w:t>What would you do differently next time</w:t>
-      </w:r>
-    </w:p>
-    <w:p>
-      <w:pPr>
         <w:rPr>
           <w:rFonts w:ascii="Helvetica Neue Thin" w:hAnsi="Helvetica Neue Thin"/>
           <w:noProof/>
@@ -930,20 +1143,9 @@
     </w:p>
     <w:p>
       <w:pPr>
-        <w:rPr>
-          <w:rFonts w:ascii="Helvetica Neue Thin" w:hAnsi="Helvetica Neue Thin"/>
-          <w:noProof/>
-          <w:sz w:val="36"/>
-          <w:szCs w:val="36"/>
-        </w:rPr>
-      </w:pPr>
-    </w:p>
-    <w:p>
-      <w:pPr>
         <w:pStyle w:val="Heading2"/>
       </w:pPr>
       <w:r>
-        <w:lastRenderedPageBreak/>
         <w:t>References</w:t>
       </w:r>
     </w:p>
@@ -980,6 +1182,96 @@
     <w:p>
       <w:pPr>
         <w:rPr>
+          <w:noProof/>
+          <w:color w:val="000000" w:themeColor="text1"/>
+        </w:rPr>
+      </w:pPr>
+      <w:r>
+        <w:rPr>
+          <w:noProof/>
+          <w:color w:val="000000" w:themeColor="text1"/>
+        </w:rPr>
+        <w:t>Google in general.</w:t>
+      </w:r>
+    </w:p>
+    <w:p>
+      <w:pPr>
+        <w:rPr>
+          <w:noProof/>
+          <w:color w:val="000000" w:themeColor="text1"/>
+        </w:rPr>
+      </w:pPr>
+    </w:p>
+    <w:p>
+      <w:pPr>
+        <w:rPr>
+          <w:noProof/>
+          <w:color w:val="000000" w:themeColor="text1"/>
+        </w:rPr>
+      </w:pPr>
+      <w:r>
+        <w:rPr>
+          <w:noProof/>
+          <w:color w:val="000000" w:themeColor="text1"/>
+        </w:rPr>
+        <w:t>Earlier modul</w:t>
+      </w:r>
+      <w:r>
+        <w:rPr>
+          <w:noProof/>
+          <w:color w:val="000000" w:themeColor="text1"/>
+        </w:rPr>
+        <w:t>e</w:t>
+      </w:r>
+      <w:r>
+        <w:rPr>
+          <w:noProof/>
+          <w:color w:val="000000" w:themeColor="text1"/>
+        </w:rPr>
+        <w:t>s on javascript and programming on Noroff site</w:t>
+      </w:r>
+      <w:r>
+        <w:rPr>
+          <w:noProof/>
+          <w:color w:val="000000" w:themeColor="text1"/>
+        </w:rPr>
+        <w:t>.</w:t>
+      </w:r>
+    </w:p>
+    <w:p>
+      <w:pPr>
+        <w:rPr>
+          <w:noProof/>
+          <w:color w:val="000000" w:themeColor="text1"/>
+        </w:rPr>
+      </w:pPr>
+    </w:p>
+    <w:p>
+      <w:pPr>
+        <w:rPr>
+          <w:noProof/>
+          <w:color w:val="000000" w:themeColor="text1"/>
+        </w:rPr>
+      </w:pPr>
+      <w:r>
+        <w:rPr>
+          <w:noProof/>
+          <w:color w:val="000000" w:themeColor="text1"/>
+        </w:rPr>
+        <w:t>Noroff forum in discord.</w:t>
+      </w:r>
+    </w:p>
+    <w:p>
+      <w:pPr>
+        <w:rPr>
+          <w:noProof/>
+          <w:color w:val="808080" w:themeColor="background1" w:themeShade="80"/>
+        </w:rPr>
+      </w:pPr>
+    </w:p>
+    <w:p>
+      <w:pPr>
+        <w:rPr>
           <w:lang w:val="en-US"/>
         </w:rPr>
       </w:pPr>
@@ -993,6 +1285,14 @@
     <w:p>
       <w:pPr>
         <w:rPr>
+          <w:lang w:val="en-US"/>
+        </w:rPr>
+      </w:pPr>
+    </w:p>
+    <w:p>
+      <w:pPr>
+        <w:rPr>
+          <w:rStyle w:val="Hyperlink"/>
           <w:lang w:val="en-US"/>
         </w:rPr>
       </w:pPr>
@@ -1012,6 +1312,13 @@
           <w:lang w:val="en-US"/>
         </w:rPr>
       </w:pPr>
+    </w:p>
+    <w:p>
+      <w:pPr>
+        <w:rPr>
+          <w:lang w:val="en-US"/>
+        </w:rPr>
+      </w:pPr>
       <w:proofErr w:type="gramStart"/>
       <w:r>
         <w:rPr>
@@ -1030,6 +1337,14 @@
     <w:p>
       <w:pPr>
         <w:rPr>
+          <w:lang w:val="en-US"/>
+        </w:rPr>
+      </w:pPr>
+    </w:p>
+    <w:p>
+      <w:pPr>
+        <w:rPr>
+          <w:rStyle w:val="Hyperlink"/>
           <w:lang w:val="en-US"/>
         </w:rPr>
       </w:pPr>
@@ -1049,6 +1364,13 @@
           <w:lang w:val="en-US"/>
         </w:rPr>
       </w:pPr>
+    </w:p>
+    <w:p>
+      <w:pPr>
+        <w:rPr>
+          <w:lang w:val="en-US"/>
+        </w:rPr>
+      </w:pPr>
       <w:r>
         <w:rPr>
           <w:lang w:val="en-US"/>
@@ -1143,6 +1465,13 @@
           <w:lang w:val="en-US"/>
         </w:rPr>
       </w:pPr>
+    </w:p>
+    <w:p>
+      <w:pPr>
+        <w:rPr>
+          <w:lang w:val="en-US"/>
+        </w:rPr>
+      </w:pPr>
       <w:r>
         <w:rPr>
           <w:lang w:val="en-US"/>
@@ -1233,15 +1562,10 @@
         <w:t>breadcrumbs:</w:t>
       </w:r>
     </w:p>
-    <w:p>
-      <w:pPr>
-        <w:pStyle w:val="ListParagraph"/>
-        <w:numPr>
-          <w:ilvl w:val="0"/>
-          <w:numId w:val="3"/>
-        </w:numPr>
-        <w:rPr>
-          <w:noProof/>
+    <w:p/>
+    <w:p>
+      <w:pPr>
+        <w:rPr>
           <w:lang w:val="en-US"/>
         </w:rPr>
       </w:pPr>
@@ -1255,8 +1579,62 @@
         </w:r>
       </w:hyperlink>
     </w:p>
+    <w:p>
+      <w:pPr>
+        <w:rPr>
+          <w:lang w:val="en-US"/>
+        </w:rPr>
+      </w:pPr>
+    </w:p>
+    <w:p>
+      <w:pPr>
+        <w:rPr>
+          <w:lang w:val="en-US"/>
+        </w:rPr>
+      </w:pPr>
+      <w:r>
+        <w:rPr>
+          <w:lang w:val="en-US"/>
+        </w:rPr>
+        <w:lastRenderedPageBreak/>
+        <w:t>Getting the meta description tag:</w:t>
+      </w:r>
+    </w:p>
+    <w:p>
+      <w:pPr>
+        <w:rPr>
+          <w:lang w:val="en-US"/>
+        </w:rPr>
+      </w:pPr>
+    </w:p>
+    <w:p>
+      <w:pPr>
+        <w:rPr>
+          <w:noProof/>
+          <w:lang w:val="en-US"/>
+        </w:rPr>
+      </w:pPr>
+      <w:hyperlink r:id="rId17" w:history="1">
+        <w:r>
+          <w:rPr>
+            <w:rStyle w:val="Hyperlink"/>
+            <w:noProof/>
+            <w:lang w:val="en-US"/>
+          </w:rPr>
+          <w:t>https://stackoverflow.com/questions/7524585/how-do-i-get-the-information-from-a-meta-tag-with-javascript</w:t>
+        </w:r>
+      </w:hyperlink>
+    </w:p>
+    <w:p>
+      <w:pPr>
+        <w:rPr>
+          <w:noProof/>
+          <w:lang w:val="en-US"/>
+        </w:rPr>
+      </w:pPr>
+    </w:p>
     <w:sectPr>
-      <w:footerReference w:type="default" r:id="rId17"/>
+      <w:footerReference w:type="default" r:id="rId18"/>
       <w:pgSz w:w="11900" w:h="16840"/>
       <w:pgMar w:top="1160" w:right="1440" w:bottom="1440" w:left="1440" w:header="708" w:footer="708" w:gutter="0"/>
       <w:cols w:space="708"/>
@@ -2525,6 +2903,18 @@
       <w:color w:val="1F3763" w:themeColor="accent1" w:themeShade="7F"/>
     </w:rPr>
   </w:style>
+  <w:style w:type="character" w:styleId="UnresolvedMention">
+    <w:name w:val="Unresolved Mention"/>
+    <w:basedOn w:val="DefaultParagraphFont"/>
+    <w:uiPriority w:val="99"/>
+    <w:semiHidden/>
+    <w:unhideWhenUsed/>
+    <w:rsid w:val="0000252E"/>
+    <w:rPr>
+      <w:color w:val="605E5C"/>
+      <w:shd w:val="clear" w:color="auto" w:fill="E1DFDD"/>
+    </w:rPr>
+  </w:style>
 </w:styles>
 </file>
 

</xml_diff>